<commit_message>
add idz5 2nd part (find minimum method)
</commit_message>
<xml_diff>
--- a/idz5/idz5.docx
+++ b/idz5/idz5.docx
@@ -776,11 +776,11 @@
             <v:path o:extrusionok="f" gradientshapeok="t" o:connecttype="rect"/>
             <o:lock v:ext="edit" aspectratio="t"/>
           </v:shapetype>
-          <v:shape id="_x0000_i1025" type="#_x0000_t75" style="width:188.25pt;height:18pt" o:ole="" filled="t">
+          <v:shape id="_x0000_i1025" type="#_x0000_t75" style="width:187.2pt;height:14.4pt" o:ole="" filled="t">
             <v:fill color2="black"/>
             <v:imagedata r:id="rId8" o:title="" croptop="-181f" cropbottom="-181f" cropleft="-17f" cropright="-17f"/>
           </v:shape>
-          <o:OLEObject Type="Embed" ShapeID="_x0000_i1025" DrawAspect="Content" ObjectID="_1601626200" r:id="rId9"/>
+          <o:OLEObject Type="Embed" ShapeID="_x0000_i1025" DrawAspect="Content" ObjectID="_1601653899" r:id="rId9"/>
         </w:object>
       </w:r>
       <w:r>
@@ -970,11 +970,11 @@
                 <w:szCs w:val="28"/>
               </w:rPr>
               <w:object w:dxaOrig="1760" w:dyaOrig="1161">
-                <v:shape id="_x0000_i1026" type="#_x0000_t75" style="width:87.75pt;height:57.75pt" o:ole="" filled="t">
+                <v:shape id="_x0000_i1026" type="#_x0000_t75" style="width:86.4pt;height:57.6pt" o:ole="" filled="t">
                   <v:fill color2="black"/>
                   <v:imagedata r:id="rId10" o:title="" croptop="-56f" cropbottom="-56f" cropleft="-37f" cropright="-37f"/>
                 </v:shape>
-                <o:OLEObject Type="Embed" ShapeID="_x0000_i1026" DrawAspect="Content" ObjectID="_1601626201" r:id="rId11"/>
+                <o:OLEObject Type="Embed" ShapeID="_x0000_i1026" DrawAspect="Content" ObjectID="_1601653900" r:id="rId11"/>
               </w:object>
             </w:r>
           </w:p>
@@ -986,9 +986,10 @@
         <w:spacing w:line="300" w:lineRule="auto"/>
         <w:ind w:firstLine="540"/>
         <w:jc w:val="both"/>
-      </w:pPr>
-      <w:bookmarkStart w:id="0" w:name="_GoBack"/>
-      <w:bookmarkEnd w:id="0"/>
+        <w:rPr>
+          <w:lang w:val="en-US"/>
+        </w:rPr>
+      </w:pPr>
     </w:p>
     <w:p>
       <w:pPr>
@@ -1678,7 +1679,55 @@
           <w:sz w:val="28"/>
           <w:szCs w:val="28"/>
         </w:rPr>
-        <w:t>2. Гамильтониан:</w:t>
+        <w:t>2. Гамильтониан</w:t>
+      </w:r>
+      <w:r>
+        <w:rPr>
+          <w:bCs/>
+          <w:sz w:val="28"/>
+          <w:szCs w:val="28"/>
+          <w:lang w:val="en-US"/>
+        </w:rPr>
+        <w:t xml:space="preserve"> в </w:t>
+      </w:r>
+      <w:proofErr w:type="spellStart"/>
+      <w:r>
+        <w:rPr>
+          <w:bCs/>
+          <w:sz w:val="28"/>
+          <w:szCs w:val="28"/>
+          <w:lang w:val="en-US"/>
+        </w:rPr>
+        <w:t>общем</w:t>
+      </w:r>
+      <w:proofErr w:type="spellEnd"/>
+      <w:r>
+        <w:rPr>
+          <w:bCs/>
+          <w:sz w:val="28"/>
+          <w:szCs w:val="28"/>
+          <w:lang w:val="en-US"/>
+        </w:rPr>
+        <w:t xml:space="preserve"> </w:t>
+      </w:r>
+      <w:proofErr w:type="spellStart"/>
+      <w:r>
+        <w:rPr>
+          <w:bCs/>
+          <w:sz w:val="28"/>
+          <w:szCs w:val="28"/>
+          <w:lang w:val="en-US"/>
+        </w:rPr>
+        <w:t>виде</w:t>
+      </w:r>
+      <w:proofErr w:type="spellEnd"/>
+      <w:r>
+        <w:rPr>
+          <w:bCs/>
+          <w:sz w:val="28"/>
+          <w:szCs w:val="28"/>
+        </w:rPr>
+        <w:t>:</w:t>
       </w:r>
     </w:p>
     <w:p>
@@ -2388,184 +2437,6 @@
             </w:rPr>
             <m:t>-</m:t>
           </m:r>
-          <m:sSup>
-            <m:sSupPr>
-              <m:ctrlPr>
-                <w:rPr>
-                  <w:rFonts w:ascii="Cambria Math" w:hAnsi="Cambria Math"/>
-                  <w:bCs/>
-                  <w:i/>
-                  <w:sz w:val="28"/>
-                  <w:szCs w:val="28"/>
-                  <w:lang w:val="en-US"/>
-                </w:rPr>
-              </m:ctrlPr>
-            </m:sSupPr>
-            <m:e>
-              <m:r>
-                <w:rPr>
-                  <w:rFonts w:ascii="Cambria Math" w:hAnsi="Cambria Math"/>
-                  <w:sz w:val="28"/>
-                  <w:szCs w:val="28"/>
-                  <w:lang w:val="en-US"/>
-                </w:rPr>
-                <m:t>u</m:t>
-              </m:r>
-            </m:e>
-            <m:sup>
-              <m:r>
-                <w:rPr>
-                  <w:rFonts w:ascii="Cambria Math" w:hAnsi="Cambria Math"/>
-                  <w:sz w:val="28"/>
-                  <w:szCs w:val="28"/>
-                  <w:lang w:val="en-US"/>
-                </w:rPr>
-                <m:t>2</m:t>
-              </m:r>
-            </m:sup>
-          </m:sSup>
-        </m:oMath>
-      </m:oMathPara>
-    </w:p>
-    <w:p>
-      <w:pPr>
-        <w:spacing w:line="360" w:lineRule="auto"/>
-        <w:ind w:firstLine="708"/>
-        <w:rPr>
-          <w:bCs/>
-          <w:sz w:val="28"/>
-          <w:szCs w:val="28"/>
-        </w:rPr>
-      </w:pPr>
-      <w:r>
-        <w:rPr>
-          <w:bCs/>
-          <w:sz w:val="28"/>
-          <w:szCs w:val="28"/>
-        </w:rPr>
-        <w:t xml:space="preserve">3. </w:t>
-      </w:r>
-      <w:r>
-        <w:rPr>
-          <w:bCs/>
-          <w:sz w:val="28"/>
-          <w:szCs w:val="28"/>
-        </w:rPr>
-        <w:t>Определим зависимость оптимального управления от переменных сопряженной системы уравнений:</w:t>
-      </w:r>
-    </w:p>
-    <w:p>
-      <w:pPr>
-        <w:spacing w:line="360" w:lineRule="auto"/>
-        <w:ind w:firstLine="708"/>
-        <w:rPr>
-          <w:bCs/>
-          <w:sz w:val="28"/>
-          <w:szCs w:val="28"/>
-          <w:lang w:val="en-US"/>
-        </w:rPr>
-      </w:pPr>
-      <m:oMathPara>
-        <m:oMath>
-          <m:sSub>
-            <m:sSubPr>
-              <m:ctrlPr>
-                <w:rPr>
-                  <w:rFonts w:ascii="Cambria Math" w:hAnsi="Cambria Math"/>
-                  <w:bCs/>
-                  <w:i/>
-                  <w:sz w:val="28"/>
-                  <w:szCs w:val="28"/>
-                  <w:lang w:val="en-US"/>
-                </w:rPr>
-              </m:ctrlPr>
-            </m:sSubPr>
-            <m:e>
-              <m:f>
-                <m:fPr>
-                  <m:ctrlPr>
-                    <w:rPr>
-                      <w:rFonts w:ascii="Cambria Math" w:hAnsi="Cambria Math"/>
-                      <w:bCs/>
-                      <w:i/>
-                      <w:sz w:val="28"/>
-                      <w:szCs w:val="28"/>
-                      <w:lang w:val="en-US"/>
-                    </w:rPr>
-                  </m:ctrlPr>
-                </m:fPr>
-                <m:num>
-                  <m:r>
-                    <w:rPr>
-                      <w:rFonts w:ascii="Cambria Math" w:hAnsi="Cambria Math"/>
-                      <w:sz w:val="28"/>
-                      <w:szCs w:val="28"/>
-                      <w:lang w:val="en-US"/>
-                    </w:rPr>
-                    <m:t>dH</m:t>
-                  </m:r>
-                </m:num>
-                <m:den>
-                  <m:r>
-                    <w:rPr>
-                      <w:rFonts w:ascii="Cambria Math" w:hAnsi="Cambria Math"/>
-                      <w:sz w:val="28"/>
-                      <w:szCs w:val="28"/>
-                      <w:lang w:val="en-US"/>
-                    </w:rPr>
-                    <m:t>du</m:t>
-                  </m:r>
-                </m:den>
-              </m:f>
-            </m:e>
-            <m:sub>
-              <m:r>
-                <w:rPr>
-                  <w:rFonts w:ascii="Cambria Math" w:hAnsi="Cambria Math"/>
-                  <w:sz w:val="28"/>
-                  <w:szCs w:val="28"/>
-                  <w:lang w:val="en-US"/>
-                </w:rPr>
-                <m:t>u=</m:t>
-              </m:r>
-              <m:sSub>
-                <m:sSubPr>
-                  <m:ctrlPr>
-                    <w:rPr>
-                      <w:rFonts w:ascii="Cambria Math" w:hAnsi="Cambria Math"/>
-                      <w:bCs/>
-                      <w:i/>
-                      <w:sz w:val="28"/>
-                      <w:szCs w:val="28"/>
-                      <w:lang w:val="en-US"/>
-                    </w:rPr>
-                  </m:ctrlPr>
-                </m:sSubPr>
-                <m:e>
-                  <m:r>
-                    <w:rPr>
-                      <w:rFonts w:ascii="Cambria Math" w:hAnsi="Cambria Math"/>
-                      <w:sz w:val="28"/>
-                      <w:szCs w:val="28"/>
-                      <w:lang w:val="en-US"/>
-                    </w:rPr>
-                    <m:t>u</m:t>
-                  </m:r>
-                </m:e>
-                <m:sub>
-                  <m:r>
-                    <w:rPr>
-                      <w:rFonts w:ascii="Cambria Math" w:hAnsi="Cambria Math"/>
-                      <w:sz w:val="28"/>
-                      <w:szCs w:val="28"/>
-                      <w:lang w:val="en-US"/>
-                    </w:rPr>
-                    <m:t>0</m:t>
-                  </m:r>
-                </m:sub>
-              </m:sSub>
-            </m:sub>
-          </m:sSub>
           <m:r>
             <w:rPr>
               <w:rFonts w:ascii="Cambria Math" w:hAnsi="Cambria Math"/>
@@ -2573,235 +2444,61 @@
               <w:szCs w:val="28"/>
               <w:lang w:val="en-US"/>
             </w:rPr>
-            <m:t>=</m:t>
-          </m:r>
-          <m:sSub>
-            <m:sSubPr>
-              <m:ctrlPr>
-                <w:rPr>
-                  <w:rFonts w:ascii="Cambria Math" w:hAnsi="Cambria Math"/>
-                  <w:bCs/>
-                  <w:i/>
-                  <w:sz w:val="28"/>
-                  <w:szCs w:val="28"/>
-                  <w:lang w:val="en-US"/>
-                </w:rPr>
-              </m:ctrlPr>
-            </m:sSubPr>
-            <m:e>
-              <m:r>
-                <w:rPr>
-                  <w:rFonts w:ascii="Cambria Math" w:hAnsi="Cambria Math"/>
-                  <w:sz w:val="28"/>
-                  <w:szCs w:val="28"/>
-                  <w:lang w:val="en-US"/>
-                </w:rPr>
-                <m:t>ψ</m:t>
-              </m:r>
-            </m:e>
-            <m:sub>
-              <m:r>
-                <w:rPr>
-                  <w:rFonts w:ascii="Cambria Math" w:hAnsi="Cambria Math"/>
-                  <w:sz w:val="28"/>
-                  <w:szCs w:val="28"/>
-                  <w:lang w:val="en-US"/>
-                </w:rPr>
-                <m:t>1</m:t>
-              </m:r>
-            </m:sub>
-          </m:sSub>
-          <m:sSub>
-            <m:sSubPr>
-              <m:ctrlPr>
-                <w:rPr>
-                  <w:rFonts w:ascii="Cambria Math" w:hAnsi="Cambria Math"/>
-                  <w:bCs/>
-                  <w:i/>
-                  <w:sz w:val="28"/>
-                  <w:szCs w:val="28"/>
-                  <w:lang w:val="en-US"/>
-                </w:rPr>
-              </m:ctrlPr>
-            </m:sSubPr>
-            <m:e>
-              <m:r>
-                <w:rPr>
-                  <w:rFonts w:ascii="Cambria Math" w:hAnsi="Cambria Math"/>
-                  <w:sz w:val="28"/>
-                  <w:szCs w:val="28"/>
-                  <w:lang w:val="en-US"/>
-                </w:rPr>
-                <m:t>B</m:t>
-              </m:r>
-              <m:ctrlPr>
-                <w:rPr>
-                  <w:rFonts w:ascii="Cambria Math" w:hAnsi="Cambria Math"/>
-                  <w:bCs/>
-                  <w:i/>
-                  <w:sz w:val="28"/>
-                  <w:szCs w:val="28"/>
-                </w:rPr>
-              </m:ctrlPr>
-            </m:e>
-            <m:sub>
-              <m:r>
-                <w:rPr>
-                  <w:rFonts w:ascii="Cambria Math" w:hAnsi="Cambria Math"/>
-                  <w:sz w:val="28"/>
-                  <w:szCs w:val="28"/>
-                  <w:lang w:val="en-US"/>
-                </w:rPr>
-                <m:t>1</m:t>
-              </m:r>
-            </m:sub>
-          </m:sSub>
-          <m:r>
-            <w:rPr>
-              <w:rFonts w:ascii="Cambria Math" w:hAnsi="Cambria Math"/>
-              <w:sz w:val="28"/>
-              <w:szCs w:val="28"/>
-              <w:lang w:val="en-US"/>
-            </w:rPr>
-            <m:t>+</m:t>
-          </m:r>
-          <m:sSub>
-            <m:sSubPr>
-              <m:ctrlPr>
-                <w:rPr>
-                  <w:rFonts w:ascii="Cambria Math" w:hAnsi="Cambria Math"/>
-                  <w:bCs/>
-                  <w:i/>
-                  <w:sz w:val="28"/>
-                  <w:szCs w:val="28"/>
-                  <w:lang w:val="en-US"/>
-                </w:rPr>
-              </m:ctrlPr>
-            </m:sSubPr>
-            <m:e>
-              <m:r>
-                <w:rPr>
-                  <w:rFonts w:ascii="Cambria Math" w:hAnsi="Cambria Math"/>
-                  <w:sz w:val="28"/>
-                  <w:szCs w:val="28"/>
-                  <w:lang w:val="en-US"/>
-                </w:rPr>
-                <m:t>ψ</m:t>
-              </m:r>
-            </m:e>
-            <m:sub>
-              <m:r>
-                <w:rPr>
-                  <w:rFonts w:ascii="Cambria Math" w:hAnsi="Cambria Math"/>
-                  <w:sz w:val="28"/>
-                  <w:szCs w:val="28"/>
-                  <w:lang w:val="en-US"/>
-                </w:rPr>
-                <m:t>2</m:t>
-              </m:r>
-            </m:sub>
-          </m:sSub>
-          <m:sSub>
-            <m:sSubPr>
-              <m:ctrlPr>
-                <w:rPr>
-                  <w:rFonts w:ascii="Cambria Math" w:hAnsi="Cambria Math"/>
-                  <w:bCs/>
-                  <w:i/>
-                  <w:sz w:val="28"/>
-                  <w:szCs w:val="28"/>
-                  <w:lang w:val="en-US"/>
-                </w:rPr>
-              </m:ctrlPr>
-            </m:sSubPr>
-            <m:e>
-              <m:r>
-                <w:rPr>
-                  <w:rFonts w:ascii="Cambria Math" w:hAnsi="Cambria Math"/>
-                  <w:sz w:val="28"/>
-                  <w:szCs w:val="28"/>
-                  <w:lang w:val="en-US"/>
-                </w:rPr>
-                <m:t>B</m:t>
-              </m:r>
-              <m:ctrlPr>
-                <w:rPr>
-                  <w:rFonts w:ascii="Cambria Math" w:hAnsi="Cambria Math"/>
-                  <w:bCs/>
-                  <w:i/>
-                  <w:sz w:val="28"/>
-                  <w:szCs w:val="28"/>
-                </w:rPr>
-              </m:ctrlPr>
-            </m:e>
-            <m:sub>
-              <m:r>
-                <w:rPr>
-                  <w:rFonts w:ascii="Cambria Math" w:hAnsi="Cambria Math"/>
-                  <w:sz w:val="28"/>
-                  <w:szCs w:val="28"/>
-                  <w:lang w:val="en-US"/>
-                </w:rPr>
-                <m:t>2</m:t>
-              </m:r>
-            </m:sub>
-          </m:sSub>
-          <m:r>
-            <w:rPr>
-              <w:rFonts w:ascii="Cambria Math" w:hAnsi="Cambria Math"/>
-              <w:sz w:val="28"/>
-              <w:szCs w:val="28"/>
-              <w:lang w:val="en-US"/>
-            </w:rPr>
-            <m:t>-2</m:t>
-          </m:r>
-          <m:sSub>
-            <m:sSubPr>
-              <m:ctrlPr>
-                <w:rPr>
-                  <w:rFonts w:ascii="Cambria Math" w:hAnsi="Cambria Math"/>
-                  <w:bCs/>
-                  <w:i/>
-                  <w:sz w:val="28"/>
-                  <w:szCs w:val="28"/>
-                  <w:lang w:val="en-US"/>
-                </w:rPr>
-              </m:ctrlPr>
-            </m:sSubPr>
-            <m:e>
-              <m:r>
-                <w:rPr>
-                  <w:rFonts w:ascii="Cambria Math" w:hAnsi="Cambria Math"/>
-                  <w:sz w:val="28"/>
-                  <w:szCs w:val="28"/>
-                  <w:lang w:val="en-US"/>
-                </w:rPr>
-                <m:t>u</m:t>
-              </m:r>
-            </m:e>
-            <m:sub>
-              <m:r>
-                <w:rPr>
-                  <w:rFonts w:ascii="Cambria Math" w:hAnsi="Cambria Math"/>
-                  <w:sz w:val="28"/>
-                  <w:szCs w:val="28"/>
-                  <w:lang w:val="en-US"/>
-                </w:rPr>
-                <m:t>0</m:t>
-              </m:r>
-            </m:sub>
-          </m:sSub>
-          <m:r>
-            <w:rPr>
-              <w:rFonts w:ascii="Cambria Math" w:hAnsi="Cambria Math"/>
-              <w:sz w:val="28"/>
-              <w:szCs w:val="28"/>
-              <w:lang w:val="en-US"/>
-            </w:rPr>
-            <m:t>=0</m:t>
+            <m:t>1</m:t>
           </m:r>
         </m:oMath>
       </m:oMathPara>
+    </w:p>
+    <w:p>
+      <w:pPr>
+        <w:spacing w:line="360" w:lineRule="auto"/>
+        <w:ind w:firstLine="708"/>
+        <w:rPr>
+          <w:bCs/>
+          <w:sz w:val="28"/>
+          <w:szCs w:val="28"/>
+        </w:rPr>
+      </w:pPr>
+      <w:r>
+        <w:rPr>
+          <w:bCs/>
+          <w:sz w:val="28"/>
+          <w:szCs w:val="28"/>
+        </w:rPr>
+        <w:t xml:space="preserve">3. </w:t>
+      </w:r>
+      <w:r>
+        <w:rPr>
+          <w:bCs/>
+          <w:sz w:val="28"/>
+          <w:szCs w:val="28"/>
+        </w:rPr>
+        <w:t>Определим зависимость оптимального управления от переменных сопряженной системы уравнений</w:t>
+      </w:r>
+      <w:r>
+        <w:rPr>
+          <w:bCs/>
+          <w:sz w:val="28"/>
+          <w:szCs w:val="28"/>
+        </w:rPr>
+        <w:t xml:space="preserve"> </w:t>
+      </w:r>
+      <w:r>
+        <w:rPr>
+          <w:bCs/>
+          <w:sz w:val="28"/>
+          <w:szCs w:val="28"/>
+        </w:rPr>
+        <w:t>в общем виде</w:t>
+      </w:r>
+      <w:r>
+        <w:rPr>
+          <w:bCs/>
+          <w:sz w:val="28"/>
+          <w:szCs w:val="28"/>
+        </w:rPr>
+        <w:t>:</w:t>
+      </w:r>
     </w:p>
     <w:p>
       <w:pPr>
@@ -2861,20 +2558,19 @@
             </w:rPr>
             <m:t>=</m:t>
           </m:r>
-          <m:f>
-            <m:fPr>
+          <m:sSub>
+            <m:sSubPr>
               <m:ctrlPr>
                 <w:rPr>
                   <w:rFonts w:ascii="Cambria Math" w:hAnsi="Cambria Math"/>
-                  <w:bCs/>
                   <w:i/>
                   <w:sz w:val="28"/>
                   <w:szCs w:val="28"/>
                   <w:lang w:val="en-US"/>
                 </w:rPr>
               </m:ctrlPr>
-            </m:fPr>
-            <m:num>
+            </m:sSubPr>
+            <m:e>
               <m:r>
                 <w:rPr>
                   <w:rFonts w:ascii="Cambria Math" w:hAnsi="Cambria Math"/>
@@ -2882,10 +2578,10 @@
                   <w:szCs w:val="28"/>
                   <w:lang w:val="en-US"/>
                 </w:rPr>
-                <m:t>1</m:t>
+                <m:t>U</m:t>
               </m:r>
-            </m:num>
-            <m:den>
+            </m:e>
+            <m:sub>
               <m:r>
                 <w:rPr>
                   <w:rFonts w:ascii="Cambria Math" w:hAnsi="Cambria Math"/>
@@ -2893,10 +2589,10 @@
                   <w:szCs w:val="28"/>
                   <w:lang w:val="en-US"/>
                 </w:rPr>
-                <m:t>2</m:t>
+                <m:t>m</m:t>
               </m:r>
-            </m:den>
-          </m:f>
+            </m:sub>
+          </m:sSub>
           <m:r>
             <w:rPr>
               <w:rFonts w:ascii="Cambria Math" w:hAnsi="Cambria Math"/>
@@ -2904,7 +2600,7 @@
               <w:szCs w:val="28"/>
               <w:lang w:val="en-US"/>
             </w:rPr>
-            <m:t>(</m:t>
+            <m:t>sign(</m:t>
           </m:r>
           <m:sSub>
             <m:sSubPr>
@@ -3105,7 +2801,23 @@
           <w:sz w:val="28"/>
           <w:szCs w:val="28"/>
         </w:rPr>
-        <w:t>4. Сформируем систему сопряженных уравнений:</w:t>
+        <w:t>4. Сформируем систему сопряженных уравнений</w:t>
+      </w:r>
+      <w:r>
+        <w:rPr>
+          <w:bCs/>
+          <w:sz w:val="28"/>
+          <w:szCs w:val="28"/>
+        </w:rPr>
+        <w:t xml:space="preserve"> в общем виде</w:t>
+      </w:r>
+      <w:r>
+        <w:rPr>
+          <w:bCs/>
+          <w:sz w:val="28"/>
+          <w:szCs w:val="28"/>
+        </w:rPr>
+        <w:t>:</w:t>
       </w:r>
     </w:p>
     <w:p>
@@ -3644,7 +3356,7 @@
                   <w:szCs w:val="28"/>
                   <w:lang w:val="en-US"/>
                 </w:rPr>
-                <m:t>2</m:t>
+                <m:t>1</m:t>
               </m:r>
             </m:sub>
           </m:sSub>
@@ -3780,6 +3492,7 @@
           <w:sz w:val="28"/>
           <w:szCs w:val="28"/>
         </w:rPr>
+        <w:lastRenderedPageBreak/>
         <w:t>5. Итоговая система в общем виде:</w:t>
       </w:r>
     </w:p>
@@ -4458,15 +4171,6 @@
                           </w:rPr>
                           <m:t>=</m:t>
                         </m:r>
-                        <m:r>
-                          <w:rPr>
-                            <w:rFonts w:ascii="Cambria Math" w:hAnsi="Cambria Math"/>
-                            <w:sz w:val="28"/>
-                            <w:szCs w:val="28"/>
-                            <w:lang w:val="en-US"/>
-                          </w:rPr>
-                          <m:t>-</m:t>
-                        </m:r>
                         <m:sSub>
                           <m:sSubPr>
                             <m:ctrlPr>
@@ -4481,6 +4185,15 @@
                             </m:ctrlPr>
                           </m:sSubPr>
                           <m:e>
+                            <m:r>
+                              <w:rPr>
+                                <w:rFonts w:ascii="Cambria Math" w:hAnsi="Cambria Math"/>
+                                <w:sz w:val="28"/>
+                                <w:szCs w:val="28"/>
+                                <w:lang w:val="en-US"/>
+                              </w:rPr>
+                              <m:t>-</m:t>
+                            </m:r>
                             <m:r>
                               <w:rPr>
                                 <w:rFonts w:ascii="Cambria Math" w:hAnsi="Cambria Math"/>
@@ -4705,7 +4418,7 @@
                                 <w:szCs w:val="28"/>
                                 <w:lang w:val="en-US"/>
                               </w:rPr>
-                              <m:t>2</m:t>
+                              <m:t>1</m:t>
                             </m:r>
                           </m:sub>
                         </m:sSub>
@@ -5234,6 +4947,15 @@
                           </w:rPr>
                           <m:t>=</m:t>
                         </m:r>
+                        <m:r>
+                          <w:rPr>
+                            <w:rFonts w:ascii="Cambria Math" w:hAnsi="Cambria Math"/>
+                            <w:sz w:val="28"/>
+                            <w:szCs w:val="28"/>
+                            <w:lang w:val="en-US"/>
+                          </w:rPr>
+                          <m:t>2</m:t>
+                        </m:r>
                         <m:sSub>
                           <m:sSubPr>
                             <m:ctrlPr>
@@ -5314,27 +5036,16 @@
                             <w:sz w:val="28"/>
                             <w:szCs w:val="28"/>
                           </w:rPr>
-                          <m:t>=</m:t>
-                        </m:r>
-                        <m:r>
-                          <w:rPr>
-                            <w:rFonts w:ascii="Cambria Math" w:hAnsi="Cambria Math"/>
-                            <w:sz w:val="28"/>
-                            <w:szCs w:val="28"/>
-                            <w:lang w:val="en-US"/>
-                          </w:rPr>
-                          <m:t>-2</m:t>
+                          <m:t>=-0.5</m:t>
                         </m:r>
                         <m:sSub>
                           <m:sSubPr>
                             <m:ctrlPr>
                               <w:rPr>
                                 <w:rFonts w:ascii="Cambria Math" w:hAnsi="Cambria Math"/>
-                                <w:bCs/>
                                 <w:i/>
                                 <w:sz w:val="28"/>
                                 <w:szCs w:val="28"/>
-                                <w:lang w:val="en-US"/>
                               </w:rPr>
                             </m:ctrlPr>
                           </m:sSubPr>
@@ -5344,7 +5055,6 @@
                                 <w:rFonts w:ascii="Cambria Math" w:hAnsi="Cambria Math"/>
                                 <w:sz w:val="28"/>
                                 <w:szCs w:val="28"/>
-                                <w:lang w:val="en-US"/>
                               </w:rPr>
                               <m:t>ψ</m:t>
                             </m:r>
@@ -5355,7 +5065,6 @@
                                 <w:rFonts w:ascii="Cambria Math" w:hAnsi="Cambria Math"/>
                                 <w:sz w:val="28"/>
                                 <w:szCs w:val="28"/>
-                                <w:lang w:val="en-US"/>
                               </w:rPr>
                               <m:t>1</m:t>
                             </m:r>
@@ -5474,57 +5183,11 @@
             </w:rPr>
             <m:t>=</m:t>
           </m:r>
-          <m:f>
-            <m:fPr>
-              <m:ctrlPr>
-                <w:rPr>
-                  <w:rFonts w:ascii="Cambria Math" w:hAnsi="Cambria Math"/>
-                  <w:bCs/>
-                  <w:i/>
-                  <w:sz w:val="28"/>
-                  <w:szCs w:val="28"/>
-                  <w:lang w:val="en-US"/>
-                </w:rPr>
-              </m:ctrlPr>
-            </m:fPr>
-            <m:num>
-              <m:r>
-                <w:rPr>
-                  <w:rFonts w:ascii="Cambria Math" w:hAnsi="Cambria Math"/>
-                  <w:sz w:val="28"/>
-                  <w:szCs w:val="28"/>
-                  <w:lang w:val="en-US"/>
-                </w:rPr>
-                <m:t>1</m:t>
-              </m:r>
-            </m:num>
-            <m:den>
-              <m:r>
-                <w:rPr>
-                  <w:rFonts w:ascii="Cambria Math" w:hAnsi="Cambria Math"/>
-                  <w:sz w:val="28"/>
-                  <w:szCs w:val="28"/>
-                  <w:lang w:val="en-US"/>
-                </w:rPr>
-                <m:t>2</m:t>
-              </m:r>
-            </m:den>
-          </m:f>
-          <m:r>
-            <w:rPr>
-              <w:rFonts w:ascii="Cambria Math" w:hAnsi="Cambria Math"/>
-              <w:sz w:val="28"/>
-              <w:szCs w:val="28"/>
-              <w:lang w:val="en-US"/>
-            </w:rPr>
-            <m:t>(</m:t>
-          </m:r>
           <m:sSub>
             <m:sSubPr>
               <m:ctrlPr>
                 <w:rPr>
                   <w:rFonts w:ascii="Cambria Math" w:hAnsi="Cambria Math"/>
-                  <w:bCs/>
                   <w:i/>
                   <w:sz w:val="28"/>
                   <w:szCs w:val="28"/>
@@ -5540,7 +5203,7 @@
                   <w:szCs w:val="28"/>
                   <w:lang w:val="en-US"/>
                 </w:rPr>
-                <m:t>ψ</m:t>
+                <m:t>U</m:t>
               </m:r>
             </m:e>
             <m:sub>
@@ -5551,7 +5214,7 @@
                   <w:szCs w:val="28"/>
                   <w:lang w:val="en-US"/>
                 </w:rPr>
-                <m:t>1</m:t>
+                <m:t>m</m:t>
               </m:r>
             </m:sub>
           </m:sSub>
@@ -5562,7 +5225,7 @@
               <w:szCs w:val="28"/>
               <w:lang w:val="en-US"/>
             </w:rPr>
-            <m:t>+</m:t>
+            <m:t>sign(</m:t>
           </m:r>
           <m:sSub>
             <m:sSubPr>
@@ -5616,6 +5279,62 @@
       <w:pPr>
         <w:spacing w:line="360" w:lineRule="auto"/>
         <w:ind w:firstLine="708"/>
+        <w:jc w:val="both"/>
+        <w:rPr>
+          <w:bCs/>
+          <w:sz w:val="28"/>
+          <w:szCs w:val="28"/>
+        </w:rPr>
+      </w:pPr>
+      <w:r>
+        <w:rPr>
+          <w:bCs/>
+          <w:sz w:val="28"/>
+          <w:szCs w:val="28"/>
+        </w:rPr>
+        <w:t xml:space="preserve">7. </w:t>
+      </w:r>
+      <w:r>
+        <w:rPr>
+          <w:bCs/>
+          <w:sz w:val="28"/>
+          <w:szCs w:val="28"/>
+        </w:rPr>
+        <w:t xml:space="preserve">Анализируем. Видим, что </w:t>
+      </w:r>
+      <w:r>
+        <w:rPr>
+          <w:bCs/>
+          <w:sz w:val="28"/>
+          <w:szCs w:val="28"/>
+        </w:rPr>
+        <w:t xml:space="preserve">искомое управляющее воздействие имеет вид прямоугольной волны, кото-рая меняет знак не более одного раза. Очевидно, что момент смены знака управления (момент переключения) должен выбираться из условия </w:t>
+      </w:r>
+      <w:proofErr w:type="spellStart"/>
+      <w:r>
+        <w:rPr>
+          <w:bCs/>
+          <w:sz w:val="28"/>
+          <w:szCs w:val="28"/>
+        </w:rPr>
+        <w:t>обес</w:t>
+      </w:r>
+      <w:proofErr w:type="spellEnd"/>
+      <w:r>
+        <w:rPr>
+          <w:bCs/>
+          <w:sz w:val="28"/>
+          <w:szCs w:val="28"/>
+        </w:rPr>
+        <w:t>-печения заданных граничных условий для состояний объекта управления. для определения моментов переключения может быть использовано не-сколько способов.</w:t>
+      </w:r>
+      <w:bookmarkStart w:id="0" w:name="_GoBack"/>
+      <w:bookmarkEnd w:id="0"/>
+    </w:p>
+    <w:p>
+      <w:pPr>
+        <w:spacing w:line="360" w:lineRule="auto"/>
+        <w:ind w:firstLine="708"/>
         <w:rPr>
           <w:b/>
           <w:bCs/>
@@ -6605,6 +6324,7 @@
                 <w:szCs w:val="20"/>
                 <w:lang w:val="en-US" w:eastAsia="en-US"/>
               </w:rPr>
+              <w:lastRenderedPageBreak/>
               <w:t>S.x1</w:t>
             </w:r>
             <w:r>
@@ -6669,6 +6389,7 @@
         <w:jc w:val="center"/>
       </w:pPr>
       <w:r>
+        <w:lastRenderedPageBreak/>
         <w:t>Рисунок</w:t>
       </w:r>
       <w:r>
@@ -6708,7 +6429,6 @@
         <w:ind w:firstLine="708"/>
       </w:pPr>
       <w:r>
-        <w:lastRenderedPageBreak/>
         <w:t>Второй</w:t>
       </w:r>
       <w:r>
@@ -8340,7 +8060,6 @@
         <w:ind w:firstLine="708"/>
       </w:pPr>
       <w:r>
-        <w:lastRenderedPageBreak/>
         <w:t>График переходных процессов и управляющего возд</w:t>
       </w:r>
       <w:r>
@@ -9156,6 +8875,7 @@
         <w:jc w:val="center"/>
       </w:pPr>
       <w:r>
+        <w:lastRenderedPageBreak/>
         <w:t>Рисунок</w:t>
       </w:r>
       <w:r>
@@ -9231,7 +8951,6 @@
           <w:sz w:val="28"/>
           <w:szCs w:val="28"/>
         </w:rPr>
-        <w:lastRenderedPageBreak/>
         <w:t>Вывод</w:t>
       </w:r>
     </w:p>
@@ -9585,7 +9304,7 @@
           <w:rPr>
             <w:noProof/>
           </w:rPr>
-          <w:t>2</w:t>
+          <w:t>3</w:t>
         </w:r>
         <w:r>
           <w:fldChar w:fldCharType="end"/>
@@ -11962,7 +11681,7 @@
 </file>
 
 <file path=customXml/itemProps1.xml><?xml version="1.0" encoding="utf-8"?>
-<ds:datastoreItem xmlns:ds="http://schemas.openxmlformats.org/officeDocument/2006/customXml" ds:itemID="{59C20AFF-3A22-457F-AFF8-9551B97FC84E}">
+<ds:datastoreItem xmlns:ds="http://schemas.openxmlformats.org/officeDocument/2006/customXml" ds:itemID="{BDD1E10D-5641-4560-88A0-39877CD23843}">
   <ds:schemaRefs>
     <ds:schemaRef ds:uri="http://schemas.openxmlformats.org/officeDocument/2006/bibliography"/>
   </ds:schemaRefs>

</xml_diff>